<commit_message>
baba ve oğulun hikayesi eklendi
</commit_message>
<xml_diff>
--- a/gitDersiNotları.docx
+++ b/gitDersiNotları.docx
@@ -9,46 +9,169 @@
     </w:p>
     <w:p/>
     <w:p>
-      <w:r>
+      <w:pPr>
+        <w:rPr>
+          <w:b/>
+        </w:rPr>
+      </w:pPr>
+      <w:bookmarkStart w:id="0" w:name="_GoBack"/>
+      <w:r>
+        <w:rPr>
+          <w:b/>
+        </w:rPr>
         <w:t>Git dersi çalışmaları</w:t>
       </w:r>
     </w:p>
-    <w:p/>
-    <w:p>
-      <w:r>
+    <w:p>
+      <w:pPr>
+        <w:rPr>
+          <w:b/>
+        </w:rPr>
+      </w:pPr>
+    </w:p>
+    <w:p>
+      <w:pPr>
+        <w:rPr>
+          <w:b/>
+        </w:rPr>
+      </w:pPr>
+      <w:r>
+        <w:rPr>
+          <w:b/>
+        </w:rPr>
         <w:tab/>
         <w:t>Birinci paragraf</w:t>
       </w:r>
     </w:p>
-    <w:p/>
+    <w:p>
+      <w:pPr>
+        <w:rPr>
+          <w:b/>
+        </w:rPr>
+      </w:pPr>
+    </w:p>
     <w:p>
       <w:pPr>
         <w:ind w:firstLine="708"/>
+        <w:rPr>
+          <w:b/>
+        </w:rPr>
       </w:pPr>
       <w:proofErr w:type="gramStart"/>
       <w:r>
-        <w:t xml:space="preserve">İkinci </w:t>
-      </w:r>
-      <w:r>
-        <w:t xml:space="preserve"> paragraf</w:t>
+        <w:rPr>
+          <w:b/>
+        </w:rPr>
+        <w:t>İkinci  paragraf</w:t>
       </w:r>
       <w:proofErr w:type="gramEnd"/>
     </w:p>
-    <w:p/>
-    <w:p>
-      <w:r>
+    <w:p>
+      <w:pPr>
+        <w:rPr>
+          <w:b/>
+        </w:rPr>
+      </w:pPr>
+    </w:p>
+    <w:p>
+      <w:pPr>
+        <w:rPr>
+          <w:b/>
+        </w:rPr>
+      </w:pPr>
+      <w:r>
+        <w:rPr>
+          <w:b/>
+        </w:rPr>
         <w:tab/>
-        <w:t>Burası hikayemin ikinci paragrafı</w:t>
-      </w:r>
-      <w:bookmarkStart w:id="0" w:name="_GoBack"/>
-      <w:bookmarkEnd w:id="0"/>
-      <w:r>
+        <w:t xml:space="preserve">Burası </w:t>
+      </w:r>
+      <w:proofErr w:type="gramStart"/>
+      <w:r>
+        <w:rPr>
+          <w:b/>
+        </w:rPr>
+        <w:t>hikayemin</w:t>
+      </w:r>
+      <w:proofErr w:type="gramEnd"/>
+      <w:r>
+        <w:rPr>
+          <w:b/>
+        </w:rPr>
+        <w:t xml:space="preserve"> ikinci paragrafı</w:t>
+      </w:r>
+      <w:r>
+        <w:rPr>
+          <w:b/>
+        </w:rPr>
         <w:tab/>
       </w:r>
     </w:p>
     <w:p>
-      <w:r>
+      <w:pPr>
+        <w:rPr>
+          <w:b/>
+        </w:rPr>
+      </w:pPr>
+      <w:r>
+        <w:rPr>
+          <w:b/>
+        </w:rPr>
         <w:t xml:space="preserve"> </w:t>
+      </w:r>
+      <w:r>
+        <w:rPr>
+          <w:b/>
+        </w:rPr>
+        <w:tab/>
+      </w:r>
+    </w:p>
+    <w:p>
+      <w:pPr>
+        <w:rPr>
+          <w:b/>
+        </w:rPr>
+      </w:pPr>
+      <w:r>
+        <w:rPr>
+          <w:b/>
+        </w:rPr>
+        <w:tab/>
+        <w:t>Üçüncü paragraf</w:t>
+      </w:r>
+    </w:p>
+    <w:bookmarkEnd w:id="0"/>
+    <w:p>
+      <w:r>
+        <w:tab/>
+      </w:r>
+      <w:r>
+        <w:tab/>
+      </w:r>
+    </w:p>
+    <w:p>
+      <w:r>
+        <w:tab/>
+      </w:r>
+      <w:r>
+        <w:tab/>
+        <w:t xml:space="preserve">Baba ve oğulun </w:t>
+      </w:r>
+      <w:proofErr w:type="gramStart"/>
+      <w:r>
+        <w:t>hikayesi</w:t>
+      </w:r>
+      <w:proofErr w:type="gramEnd"/>
+      <w:r>
+        <w:t xml:space="preserve">. Bize verilen görev </w:t>
+      </w:r>
+      <w:proofErr w:type="gramStart"/>
+      <w:r>
+        <w:t>hikayenin</w:t>
+      </w:r>
+      <w:proofErr w:type="gramEnd"/>
+      <w:r>
+        <w:t xml:space="preserve"> bu kısmını tamamlamak.</w:t>
       </w:r>
     </w:p>
     <w:p/>

</xml_diff>